<commit_message>
Add main DB class
</commit_message>
<xml_diff>
--- a/Prototype/TODO List.docx
+++ b/Prototype/TODO List.docx
@@ -113,6 +113,7 @@
       <w:r>
         <w:rPr/>
         <w:t>Store-</w:t>
+        <w:br/>
       </w:r>
     </w:p>
     <w:p>
@@ -120,17 +121,137 @@
         <w:pStyle w:val="ListParagraph"/>
         <w:numPr>
           <w:ilvl w:val="0"/>
+          <w:numId w:val="1"/>
+        </w:numPr>
+        <w:rPr/>
+      </w:pPr>
+      <w:bookmarkStart w:id="1" w:name="__DdeLink__13_1408405113"/>
+      <w:r>
+        <w:rPr/>
+        <w:t>SAD Diagrams</w:t>
+      </w:r>
+      <w:bookmarkEnd w:id="1"/>
+      <w:r>
+        <w:rPr/>
+        <w:br/>
+      </w:r>
+    </w:p>
+    <w:p>
+      <w:pPr>
+        <w:pStyle w:val="ListParagraph"/>
+        <w:numPr>
+          <w:ilvl w:val="0"/>
+          <w:numId w:val="1"/>
+        </w:numPr>
+        <w:rPr/>
+      </w:pPr>
+      <w:r>
+        <w:rPr/>
+        <w:t xml:space="preserve">Data Storage – </w:t>
+      </w:r>
+      <w:r>
+        <w:rPr/>
+        <w:t>Josh and Ryan</w:t>
+      </w:r>
+    </w:p>
+    <w:p>
+      <w:pPr>
+        <w:pStyle w:val="ListParagraph"/>
+        <w:numPr>
+          <w:ilvl w:val="1"/>
+          <w:numId w:val="1"/>
+        </w:numPr>
+        <w:rPr/>
+      </w:pPr>
+      <w:r>
+        <w:rPr/>
+        <w:t>Files</w:t>
+      </w:r>
+    </w:p>
+    <w:p>
+      <w:pPr>
+        <w:pStyle w:val="ListParagraph"/>
+        <w:numPr>
+          <w:ilvl w:val="2"/>
+          <w:numId w:val="1"/>
+        </w:numPr>
+        <w:rPr/>
+      </w:pPr>
+      <w:r>
+        <w:rPr/>
+        <w:t>User.txt</w:t>
+      </w:r>
+    </w:p>
+    <w:p>
+      <w:pPr>
+        <w:pStyle w:val="ListParagraph"/>
+        <w:numPr>
+          <w:ilvl w:val="2"/>
+          <w:numId w:val="1"/>
+        </w:numPr>
+        <w:rPr/>
+      </w:pPr>
+      <w:r>
+        <w:rPr/>
+        <w:t>Product.txt</w:t>
+      </w:r>
+    </w:p>
+    <w:p>
+      <w:pPr>
+        <w:pStyle w:val="ListParagraph"/>
+        <w:numPr>
+          <w:ilvl w:val="2"/>
+          <w:numId w:val="1"/>
+        </w:numPr>
+        <w:rPr/>
+      </w:pPr>
+      <w:r>
+        <w:rPr/>
+        <w:t>Product_description.txt</w:t>
+      </w:r>
+    </w:p>
+    <w:p>
+      <w:pPr>
+        <w:pStyle w:val="ListParagraph"/>
+        <w:numPr>
+          <w:ilvl w:val="2"/>
+          <w:numId w:val="1"/>
+        </w:numPr>
+        <w:rPr/>
+      </w:pPr>
+      <w:r>
+        <w:rPr/>
+        <w:t>Sale.txt</w:t>
+      </w:r>
+    </w:p>
+    <w:p>
+      <w:pPr>
+        <w:pStyle w:val="ListParagraph"/>
+        <w:numPr>
+          <w:ilvl w:val="2"/>
+          <w:numId w:val="1"/>
+        </w:numPr>
+        <w:rPr/>
+      </w:pPr>
+      <w:r>
+        <w:rPr/>
+        <w:t>SaleLineItem.txt</w:t>
+      </w:r>
+    </w:p>
+    <w:p>
+      <w:pPr>
+        <w:pStyle w:val="ListParagraph"/>
+        <w:numPr>
+          <w:ilvl w:val="2"/>
           <w:numId w:val="1"/>
         </w:numPr>
         <w:spacing w:before="0" w:after="200"/>
         <w:contextualSpacing/>
         <w:rPr/>
       </w:pPr>
-      <w:bookmarkStart w:id="1" w:name="__DdeLink__13_1408405113"/>
-      <w:bookmarkEnd w:id="1"/>
-      <w:r>
-        <w:rPr/>
-        <w:t>SAD Diagrams</w:t>
+      <w:r>
+        <w:rPr/>
+        <w:t>Store.txt</w:t>
       </w:r>
     </w:p>
     <w:sectPr>

</xml_diff>